<commit_message>
Certificates and Training are updated
</commit_message>
<xml_diff>
--- a/cv_FatihEmreSimsekResume.docx
+++ b/cv_FatihEmreSimsekResume.docx
@@ -535,7 +535,7 @@
           <w:szCs w:val="21"/>
           <w:lang w:val="en-GB"/>
         </w:rPr>
-        <w:t xml:space="preserve">Digital Design Engineer </w:t>
+        <w:t xml:space="preserve">Expert Digital Design Engineer </w:t>
       </w:r>
       <w:r>
         <w:rPr>
@@ -608,30 +608,6 @@
           <w:lang w:val="en-GB"/>
         </w:rPr>
         <w:tab/>
-      </w:r>
-      <w:r>
-        <w:rPr>
-          <w:rFonts w:ascii="Times New Roman" w:hAnsi="Times New Roman" w:cs="Times New Roman"/>
-          <w:b/>
-          <w:bCs/>
-          <w:color w:val="000000"/>
-          <w:sz w:val="21"/>
-          <w:szCs w:val="21"/>
-          <w:lang w:val="en-GB"/>
-        </w:rPr>
-        <w:tab/>
-      </w:r>
-      <w:r>
-        <w:rPr>
-          <w:rFonts w:ascii="Times New Roman" w:hAnsi="Times New Roman" w:cs="Times New Roman"/>
-          <w:b/>
-          <w:bCs/>
-          <w:color w:val="000000"/>
-          <w:sz w:val="21"/>
-          <w:szCs w:val="21"/>
-          <w:lang w:val="en-GB"/>
-        </w:rPr>
-        <w:t xml:space="preserve">  </w:t>
       </w:r>
       <w:r>
         <w:rPr>
@@ -1485,6 +1461,42 @@
         <w:jc w:val="both"/>
         <w:rPr>
           <w:rFonts w:ascii="Times New Roman" w:hAnsi="Times New Roman" w:cs="Times New Roman"/>
+          <w:b/>
+          <w:bCs/>
+          <w:color w:val="000000"/>
+          <w:sz w:val="21"/>
+          <w:szCs w:val="21"/>
+          <w:lang w:val="en-GB"/>
+        </w:rPr>
+      </w:pPr>
+    </w:p>
+    <w:p>
+      <w:pPr>
+        <w:autoSpaceDE w:val="0"/>
+        <w:autoSpaceDN w:val="0"/>
+        <w:adjustRightInd w:val="0"/>
+        <w:spacing w:after="0" w:line="240" w:lineRule="auto"/>
+        <w:jc w:val="both"/>
+        <w:rPr>
+          <w:rFonts w:ascii="Times New Roman" w:hAnsi="Times New Roman" w:cs="Times New Roman"/>
+          <w:b/>
+          <w:bCs/>
+          <w:color w:val="000000"/>
+          <w:sz w:val="21"/>
+          <w:szCs w:val="21"/>
+          <w:lang w:val="en-GB"/>
+        </w:rPr>
+      </w:pPr>
+    </w:p>
+    <w:p>
+      <w:pPr>
+        <w:autoSpaceDE w:val="0"/>
+        <w:autoSpaceDN w:val="0"/>
+        <w:adjustRightInd w:val="0"/>
+        <w:spacing w:after="0" w:line="240" w:lineRule="auto"/>
+        <w:jc w:val="both"/>
+        <w:rPr>
+          <w:rFonts w:ascii="Times New Roman" w:hAnsi="Times New Roman" w:cs="Times New Roman"/>
           <w:color w:val="000000"/>
           <w:sz w:val="21"/>
           <w:szCs w:val="21"/>
@@ -1975,7 +1987,6 @@
           <w:lang w:val="en-GB"/>
         </w:rPr>
         <w:tab/>
-        <w:t/>
       </w:r>
       <w:r>
         <w:rPr>
@@ -1988,7 +1999,6 @@
           <w:lang w:val="en-GB"/>
         </w:rPr>
         <w:tab/>
-        <w:t/>
       </w:r>
       <w:r>
         <w:rPr>
@@ -2001,7 +2011,6 @@
           <w:lang w:val="en-GB"/>
         </w:rPr>
         <w:tab/>
-        <w:t/>
       </w:r>
       <w:r>
         <w:rPr>
@@ -2014,7 +2023,6 @@
           <w:lang w:val="en-GB"/>
         </w:rPr>
         <w:tab/>
-        <w:t/>
       </w:r>
       <w:r>
         <w:rPr>
@@ -2027,7 +2035,6 @@
           <w:lang w:val="en-GB"/>
         </w:rPr>
         <w:tab/>
-        <w:t/>
       </w:r>
       <w:r>
         <w:rPr>
@@ -2040,7 +2047,6 @@
           <w:lang w:val="en-GB"/>
         </w:rPr>
         <w:tab/>
-        <w:t/>
       </w:r>
       <w:r>
         <w:rPr>
@@ -2064,10 +2070,38 @@
           <w:szCs w:val="21"/>
           <w:lang w:val="en-GB"/>
         </w:rPr>
-        <w:t>2017 to P</w:t>
-      </w:r>
-      <w:bookmarkStart w:id="0" w:name="_GoBack"/>
-      <w:bookmarkEnd w:id="0"/>
+        <w:t>2017 to Present</w:t>
+      </w:r>
+      <w:r>
+        <w:rPr>
+          <w:rFonts w:ascii="Times New Roman" w:hAnsi="Times New Roman" w:cs="Times New Roman"/>
+          <w:b/>
+          <w:bCs/>
+          <w:color w:val="000000"/>
+          <w:sz w:val="21"/>
+          <w:szCs w:val="21"/>
+          <w:lang w:val="en-GB"/>
+        </w:rPr>
+        <w:tab/>
+      </w:r>
+    </w:p>
+    <w:p>
+      <w:pPr>
+        <w:autoSpaceDE w:val="0"/>
+        <w:autoSpaceDN w:val="0"/>
+        <w:adjustRightInd w:val="0"/>
+        <w:spacing w:after="0" w:line="240" w:lineRule="auto"/>
+        <w:jc w:val="both"/>
+        <w:rPr>
+          <w:rFonts w:ascii="Times New Roman" w:hAnsi="Times New Roman" w:cs="Times New Roman"/>
+          <w:b/>
+          <w:bCs/>
+          <w:color w:val="000000"/>
+          <w:sz w:val="21"/>
+          <w:szCs w:val="21"/>
+          <w:lang w:val="en-GB"/>
+        </w:rPr>
+      </w:pPr>
       <w:r>
         <w:rPr>
           <w:rFonts w:ascii="Times New Roman" w:hAnsi="Times New Roman" w:cs="Times New Roman"/>
@@ -2078,38 +2112,8 @@
           <w:szCs w:val="21"/>
           <w:lang w:val="en-GB"/>
         </w:rPr>
-        <w:t>resent</w:t>
-      </w:r>
-      <w:r>
-        <w:rPr>
-          <w:rFonts w:ascii="Times New Roman" w:hAnsi="Times New Roman" w:cs="Times New Roman"/>
-          <w:b/>
-          <w:bCs/>
-          <w:color w:val="000000"/>
-          <w:sz w:val="21"/>
-          <w:szCs w:val="21"/>
-          <w:lang w:val="en-GB"/>
-        </w:rPr>
-        <w:tab/>
-      </w:r>
-    </w:p>
-    <w:p>
-      <w:pPr>
-        <w:autoSpaceDE w:val="0"/>
-        <w:autoSpaceDN w:val="0"/>
-        <w:adjustRightInd w:val="0"/>
-        <w:spacing w:after="0" w:line="240" w:lineRule="auto"/>
-        <w:jc w:val="both"/>
-        <w:rPr>
-          <w:rFonts w:ascii="Times New Roman" w:hAnsi="Times New Roman" w:cs="Times New Roman"/>
-          <w:b/>
-          <w:bCs/>
-          <w:color w:val="000000"/>
-          <w:sz w:val="21"/>
-          <w:szCs w:val="21"/>
-          <w:lang w:val="en-GB"/>
-        </w:rPr>
-      </w:pPr>
+        <w:t>Gebze Technical University</w:t>
+      </w:r>
       <w:r>
         <w:rPr>
           <w:rFonts w:ascii="Times New Roman" w:hAnsi="Times New Roman" w:cs="Times New Roman"/>
@@ -2120,7 +2124,17 @@
           <w:szCs w:val="21"/>
           <w:lang w:val="en-GB"/>
         </w:rPr>
-        <w:t>Gebze Technical University</w:t>
+        <w:tab/>
+      </w:r>
+      <w:r>
+        <w:rPr>
+          <w:rFonts w:ascii="MS-PGothic" w:hAnsi="Times New Roman" w:eastAsia="MS-PGothic" w:cs="MS-PGothic"/>
+          <w:color w:val="000000"/>
+          <w:sz w:val="21"/>
+          <w:szCs w:val="21"/>
+          <w:lang w:val="en-GB"/>
+        </w:rPr>
+        <w:t xml:space="preserve">－ </w:t>
       </w:r>
       <w:r>
         <w:rPr>
@@ -2132,116 +2146,106 @@
           <w:szCs w:val="21"/>
           <w:lang w:val="en-GB"/>
         </w:rPr>
+        <w:t>Gebze, Kocaeli</w:t>
+      </w:r>
+      <w:r>
+        <w:rPr>
+          <w:rFonts w:ascii="Times New Roman" w:hAnsi="Times New Roman" w:cs="Times New Roman"/>
+          <w:b/>
+          <w:bCs/>
+          <w:color w:val="000000"/>
+          <w:sz w:val="21"/>
+          <w:szCs w:val="21"/>
+          <w:lang w:val="en-GB"/>
+        </w:rPr>
+        <w:t xml:space="preserve"> </w:t>
+      </w:r>
+    </w:p>
+    <w:p>
+      <w:pPr>
+        <w:autoSpaceDE w:val="0"/>
+        <w:autoSpaceDN w:val="0"/>
+        <w:adjustRightInd w:val="0"/>
+        <w:spacing w:after="0" w:line="240" w:lineRule="auto"/>
+        <w:jc w:val="both"/>
+        <w:rPr>
+          <w:rFonts w:ascii="Times New Roman" w:hAnsi="Times New Roman" w:cs="Times New Roman"/>
+          <w:color w:val="000000"/>
+          <w:sz w:val="21"/>
+          <w:szCs w:val="21"/>
+          <w:lang w:val="en-GB"/>
+        </w:rPr>
+      </w:pPr>
+      <w:r>
+        <w:rPr>
+          <w:rFonts w:ascii="Times New Roman" w:hAnsi="Times New Roman" w:cs="Times New Roman"/>
+          <w:b/>
+          <w:bCs/>
+          <w:color w:val="000000"/>
+          <w:sz w:val="21"/>
+          <w:szCs w:val="21"/>
+          <w:lang w:val="en-GB"/>
+        </w:rPr>
+        <w:t>M.S.</w:t>
+      </w:r>
+      <w:r>
+        <w:rPr>
+          <w:rFonts w:ascii="Times New Roman" w:hAnsi="Times New Roman" w:cs="Times New Roman"/>
+          <w:color w:val="000000"/>
+          <w:sz w:val="21"/>
+          <w:szCs w:val="21"/>
+          <w:lang w:val="en-GB"/>
+        </w:rPr>
+        <w:t xml:space="preserve">, </w:t>
+      </w:r>
+      <w:r>
+        <w:rPr>
+          <w:rFonts w:ascii="Times New Roman" w:hAnsi="Times New Roman" w:cs="Times New Roman"/>
+          <w:b/>
+          <w:bCs/>
+          <w:color w:val="000000"/>
+          <w:sz w:val="21"/>
+          <w:szCs w:val="21"/>
+          <w:lang w:val="en-GB"/>
+        </w:rPr>
+        <w:t xml:space="preserve">Electrical &amp; Electronics Engineering, </w:t>
+      </w:r>
+      <w:r>
+        <w:rPr>
+          <w:rFonts w:ascii="Times New Roman" w:hAnsi="Times New Roman" w:cs="Times New Roman"/>
+          <w:color w:val="000000"/>
+          <w:sz w:val="21"/>
+          <w:szCs w:val="21"/>
+          <w:lang w:val="en-GB"/>
+        </w:rPr>
+        <w:t>GPA: 3.03 / 4.00</w:t>
+      </w:r>
+      <w:r>
+        <w:rPr>
+          <w:rFonts w:ascii="Times New Roman" w:hAnsi="Times New Roman" w:cs="Times New Roman"/>
+          <w:b/>
+          <w:bCs/>
+          <w:color w:val="000000"/>
+          <w:sz w:val="21"/>
+          <w:szCs w:val="21"/>
+          <w:lang w:val="en-GB"/>
+        </w:rPr>
+        <w:t xml:space="preserve"> </w:t>
+      </w:r>
+      <w:r>
+        <w:rPr>
+          <w:rFonts w:ascii="Times New Roman" w:hAnsi="Times New Roman" w:cs="Times New Roman"/>
+          <w:b/>
+          <w:bCs/>
+          <w:color w:val="000000"/>
+          <w:sz w:val="21"/>
+          <w:szCs w:val="21"/>
+          <w:lang w:val="en-GB"/>
+        </w:rPr>
         <w:tab/>
       </w:r>
       <w:r>
         <w:rPr>
-          <w:rFonts w:ascii="MS-PGothic" w:hAnsi="Times New Roman" w:eastAsia="MS-PGothic" w:cs="MS-PGothic"/>
-          <w:color w:val="000000"/>
-          <w:sz w:val="21"/>
-          <w:szCs w:val="21"/>
-          <w:lang w:val="en-GB"/>
-        </w:rPr>
-        <w:t xml:space="preserve">－ </w:t>
-      </w:r>
-      <w:r>
-        <w:rPr>
-          <w:rFonts w:ascii="Times New Roman" w:hAnsi="Times New Roman" w:cs="Times New Roman"/>
-          <w:b w:val="0"/>
-          <w:bCs w:val="0"/>
-          <w:color w:val="000000"/>
-          <w:sz w:val="21"/>
-          <w:szCs w:val="21"/>
-          <w:lang w:val="en-GB"/>
-        </w:rPr>
-        <w:t>Gebze, Kocaeli</w:t>
-      </w:r>
-      <w:r>
-        <w:rPr>
-          <w:rFonts w:ascii="Times New Roman" w:hAnsi="Times New Roman" w:cs="Times New Roman"/>
-          <w:b/>
-          <w:bCs/>
-          <w:color w:val="000000"/>
-          <w:sz w:val="21"/>
-          <w:szCs w:val="21"/>
-          <w:lang w:val="en-GB"/>
-        </w:rPr>
-        <w:t xml:space="preserve"> </w:t>
-      </w:r>
-    </w:p>
-    <w:p>
-      <w:pPr>
-        <w:autoSpaceDE w:val="0"/>
-        <w:autoSpaceDN w:val="0"/>
-        <w:adjustRightInd w:val="0"/>
-        <w:spacing w:after="0" w:line="240" w:lineRule="auto"/>
-        <w:jc w:val="both"/>
-        <w:rPr>
-          <w:rFonts w:ascii="Times New Roman" w:hAnsi="Times New Roman" w:cs="Times New Roman"/>
-          <w:color w:val="000000"/>
-          <w:sz w:val="21"/>
-          <w:szCs w:val="21"/>
-          <w:lang w:val="en-GB"/>
-        </w:rPr>
-      </w:pPr>
-      <w:r>
-        <w:rPr>
-          <w:rFonts w:ascii="Times New Roman" w:hAnsi="Times New Roman" w:cs="Times New Roman"/>
-          <w:b/>
-          <w:bCs/>
-          <w:color w:val="000000"/>
-          <w:sz w:val="21"/>
-          <w:szCs w:val="21"/>
-          <w:lang w:val="en-GB"/>
-        </w:rPr>
-        <w:t>M.S.</w:t>
-      </w:r>
-      <w:r>
-        <w:rPr>
-          <w:rFonts w:ascii="Times New Roman" w:hAnsi="Times New Roman" w:cs="Times New Roman"/>
-          <w:color w:val="000000"/>
-          <w:sz w:val="21"/>
-          <w:szCs w:val="21"/>
-          <w:lang w:val="en-GB"/>
-        </w:rPr>
-        <w:t xml:space="preserve">, </w:t>
-      </w:r>
-      <w:r>
-        <w:rPr>
-          <w:rFonts w:ascii="Times New Roman" w:hAnsi="Times New Roman" w:cs="Times New Roman"/>
-          <w:b/>
-          <w:bCs/>
-          <w:color w:val="000000"/>
-          <w:sz w:val="21"/>
-          <w:szCs w:val="21"/>
-          <w:lang w:val="en-GB"/>
-        </w:rPr>
-        <w:t xml:space="preserve">Electrical &amp; Electronics Engineering, </w:t>
-      </w:r>
-      <w:r>
-        <w:rPr>
-          <w:rFonts w:ascii="Times New Roman" w:hAnsi="Times New Roman" w:cs="Times New Roman"/>
-          <w:color w:val="000000"/>
-          <w:sz w:val="21"/>
-          <w:szCs w:val="21"/>
-          <w:lang w:val="en-GB"/>
-        </w:rPr>
-        <w:t>GPA: 3.03 / 4.00</w:t>
-      </w:r>
-      <w:r>
-        <w:rPr>
-          <w:rFonts w:ascii="Times New Roman" w:hAnsi="Times New Roman" w:cs="Times New Roman"/>
-          <w:b/>
-          <w:bCs/>
-          <w:color w:val="000000"/>
-          <w:sz w:val="21"/>
-          <w:szCs w:val="21"/>
-          <w:lang w:val="en-GB"/>
-        </w:rPr>
-        <w:t xml:space="preserve"> </w:t>
-      </w:r>
-      <w:r>
-        <w:rPr>
           <w:rFonts w:ascii="Times New Roman" w:hAnsi="Times New Roman" w:cs="Times New Roman"/>
           <w:b/>
           <w:bCs/>
@@ -2251,19 +2255,6 @@
           <w:lang w:val="en-GB"/>
         </w:rPr>
         <w:tab/>
-      </w:r>
-      <w:r>
-        <w:rPr>
-          <w:rFonts w:ascii="Times New Roman" w:hAnsi="Times New Roman" w:cs="Times New Roman"/>
-          <w:b/>
-          <w:bCs/>
-          <w:color w:val="000000"/>
-          <w:sz w:val="21"/>
-          <w:szCs w:val="21"/>
-          <w:lang w:val="en-GB"/>
-        </w:rPr>
-        <w:tab/>
-        <w:t/>
       </w:r>
       <w:r>
         <w:rPr>
@@ -2889,7 +2880,7 @@
           <w:szCs w:val="36"/>
           <w:lang w:val="en-GB"/>
         </w:rPr>
-        <w:t>Certifications</w:t>
+        <w:t>Certifications and Training</w:t>
       </w:r>
     </w:p>
     <w:p>
@@ -2905,22 +2896,41 @@
         <w:spacing w:after="0" w:line="240" w:lineRule="auto"/>
         <w:jc w:val="both"/>
         <w:rPr>
-          <w:rFonts w:ascii="Times New Roman" w:hAnsi="Times New Roman" w:cs="Times New Roman"/>
-          <w:color w:val="000000"/>
-          <w:sz w:val="21"/>
-          <w:szCs w:val="21"/>
-          <w:lang w:val="en-GB"/>
-        </w:rPr>
-      </w:pPr>
-      <w:r>
-        <w:rPr>
-          <w:rFonts w:ascii="Times New Roman" w:hAnsi="Times New Roman" w:cs="Times New Roman"/>
-          <w:color w:val="000000"/>
-          <w:sz w:val="21"/>
-          <w:szCs w:val="21"/>
-          <w:lang w:val="en-GB"/>
-        </w:rPr>
-        <w:t>Apr 2015, Building Gigabit Interfaces in Altera Transciever Devices hands on training days.</w:t>
+          <w:rFonts w:hint="default" w:ascii="Times New Roman" w:hAnsi="Times New Roman" w:cs="Times New Roman"/>
+          <w:color w:val="000000"/>
+          <w:sz w:val="21"/>
+          <w:szCs w:val="21"/>
+          <w:lang w:val="en-GB"/>
+        </w:rPr>
+      </w:pPr>
+      <w:r>
+        <w:rPr>
+          <w:rFonts w:hint="default" w:ascii="Times New Roman" w:hAnsi="Times New Roman" w:cs="Times New Roman"/>
+          <w:color w:val="000000"/>
+          <w:sz w:val="21"/>
+          <w:szCs w:val="21"/>
+          <w:lang w:val="en-GB"/>
+        </w:rPr>
+        <w:t xml:space="preserve">Feb 2018, </w:t>
+      </w:r>
+      <w:r>
+        <w:rPr>
+          <w:rFonts w:hint="default" w:ascii="Times New Roman" w:hAnsi="Times New Roman" w:cs="Times New Roman"/>
+          <w:color w:val="000000"/>
+          <w:sz w:val="21"/>
+          <w:szCs w:val="21"/>
+        </w:rPr>
+        <w:t>ALTERA Incremental Compilation (by KUANTEK)</w:t>
+      </w:r>
+      <w:r>
+        <w:rPr>
+          <w:rFonts w:hint="default" w:ascii="Times New Roman" w:hAnsi="Times New Roman" w:cs="Times New Roman"/>
+          <w:color w:val="000000"/>
+          <w:sz w:val="21"/>
+          <w:szCs w:val="21"/>
+          <w:lang w:val="en-GB"/>
+        </w:rPr>
+        <w:t xml:space="preserve"> - Ankara, Turkey</w:t>
       </w:r>
     </w:p>
     <w:p>
@@ -2936,23 +2946,551 @@
         <w:spacing w:after="0" w:line="240" w:lineRule="auto"/>
         <w:jc w:val="both"/>
         <w:rPr>
-          <w:rFonts w:ascii="Times New Roman" w:hAnsi="Times New Roman" w:cs="Times New Roman"/>
-          <w:color w:val="000000"/>
-          <w:sz w:val="21"/>
-          <w:szCs w:val="21"/>
-          <w:lang w:val="en-GB"/>
-        </w:rPr>
-      </w:pPr>
-      <w:r>
-        <w:rPr>
-          <w:rFonts w:ascii="Times New Roman" w:hAnsi="Times New Roman" w:cs="Times New Roman"/>
-          <w:color w:val="000000"/>
-          <w:sz w:val="21"/>
-          <w:szCs w:val="21"/>
-          <w:lang w:val="en-GB"/>
-        </w:rPr>
-        <w:t>Jun 2014, Introduction to Quartus II, ALTERA &amp; EBV hands on training days.</w:t>
-      </w:r>
+          <w:rFonts w:hint="default" w:ascii="Times New Roman" w:hAnsi="Times New Roman" w:cs="Times New Roman"/>
+          <w:color w:val="000000"/>
+          <w:sz w:val="21"/>
+          <w:szCs w:val="21"/>
+          <w:lang w:val="en-GB"/>
+        </w:rPr>
+      </w:pPr>
+      <w:r>
+        <w:rPr>
+          <w:rFonts w:hint="default" w:ascii="Times New Roman" w:hAnsi="Times New Roman" w:cs="Times New Roman"/>
+          <w:color w:val="000000"/>
+          <w:sz w:val="21"/>
+          <w:szCs w:val="21"/>
+          <w:lang w:val="en-GB"/>
+        </w:rPr>
+        <w:t>Feb 2018, A</w:t>
+      </w:r>
+      <w:r>
+        <w:rPr>
+          <w:rFonts w:hint="default" w:ascii="Times New Roman" w:hAnsi="Times New Roman" w:cs="Times New Roman"/>
+          <w:color w:val="000000"/>
+          <w:sz w:val="21"/>
+          <w:szCs w:val="21"/>
+        </w:rPr>
+        <w:t>LTERA Static Timing Analysis (by KUANTEK)</w:t>
+      </w:r>
+      <w:r>
+        <w:rPr>
+          <w:rFonts w:hint="default" w:ascii="Times New Roman" w:hAnsi="Times New Roman" w:cs="Times New Roman"/>
+          <w:color w:val="000000"/>
+          <w:sz w:val="21"/>
+          <w:szCs w:val="21"/>
+          <w:lang w:val="en-GB"/>
+        </w:rPr>
+        <w:t xml:space="preserve"> - Ankara, Turkey</w:t>
+      </w:r>
+    </w:p>
+    <w:p>
+      <w:pPr>
+        <w:pStyle w:val="13"/>
+        <w:numPr>
+          <w:ilvl w:val="0"/>
+          <w:numId w:val="4"/>
+        </w:numPr>
+        <w:autoSpaceDE w:val="0"/>
+        <w:autoSpaceDN w:val="0"/>
+        <w:adjustRightInd w:val="0"/>
+        <w:spacing w:after="0" w:line="240" w:lineRule="auto"/>
+        <w:jc w:val="both"/>
+        <w:rPr>
+          <w:rFonts w:hint="default" w:ascii="Times New Roman" w:hAnsi="Times New Roman" w:cs="Times New Roman"/>
+          <w:color w:val="000000"/>
+          <w:sz w:val="21"/>
+          <w:szCs w:val="21"/>
+          <w:lang w:val="en-GB"/>
+        </w:rPr>
+      </w:pPr>
+      <w:r>
+        <w:rPr>
+          <w:rFonts w:hint="default" w:ascii="Times New Roman" w:hAnsi="Times New Roman" w:cs="Times New Roman"/>
+          <w:color w:val="000000"/>
+          <w:sz w:val="21"/>
+          <w:szCs w:val="21"/>
+          <w:lang w:val="en-GB"/>
+        </w:rPr>
+        <w:t xml:space="preserve">Nov 2017, </w:t>
+      </w:r>
+      <w:r>
+        <w:rPr>
+          <w:rFonts w:hint="default" w:ascii="Times New Roman" w:hAnsi="Times New Roman" w:cs="Times New Roman"/>
+          <w:color w:val="000000"/>
+          <w:sz w:val="21"/>
+          <w:szCs w:val="21"/>
+        </w:rPr>
+        <w:t>C Programming for Embedded Systems (by DOULOS)</w:t>
+      </w:r>
+      <w:r>
+        <w:rPr>
+          <w:rFonts w:hint="default" w:ascii="Times New Roman" w:hAnsi="Times New Roman" w:cs="Times New Roman"/>
+          <w:color w:val="000000"/>
+          <w:sz w:val="21"/>
+          <w:szCs w:val="21"/>
+          <w:lang w:val="en-GB"/>
+        </w:rPr>
+        <w:t xml:space="preserve"> - Ankara, Turkey</w:t>
+      </w:r>
+    </w:p>
+    <w:p>
+      <w:pPr>
+        <w:pStyle w:val="13"/>
+        <w:numPr>
+          <w:ilvl w:val="0"/>
+          <w:numId w:val="4"/>
+        </w:numPr>
+        <w:autoSpaceDE w:val="0"/>
+        <w:autoSpaceDN w:val="0"/>
+        <w:adjustRightInd w:val="0"/>
+        <w:spacing w:after="0" w:line="240" w:lineRule="auto"/>
+        <w:jc w:val="both"/>
+        <w:rPr>
+          <w:rFonts w:hint="default" w:ascii="Times New Roman" w:hAnsi="Times New Roman" w:cs="Times New Roman"/>
+          <w:color w:val="000000"/>
+          <w:sz w:val="21"/>
+          <w:szCs w:val="21"/>
+          <w:lang w:val="en-GB"/>
+        </w:rPr>
+      </w:pPr>
+      <w:r>
+        <w:rPr>
+          <w:rFonts w:hint="default" w:ascii="Times New Roman" w:hAnsi="Times New Roman" w:cs="Times New Roman"/>
+          <w:color w:val="000000"/>
+          <w:sz w:val="21"/>
+          <w:szCs w:val="21"/>
+          <w:lang w:val="en-GB"/>
+        </w:rPr>
+        <w:t xml:space="preserve">Apr 2017, </w:t>
+      </w:r>
+      <w:r>
+        <w:rPr>
+          <w:rFonts w:hint="default" w:ascii="Times New Roman" w:hAnsi="Times New Roman" w:cs="Times New Roman"/>
+          <w:color w:val="000000"/>
+          <w:sz w:val="21"/>
+          <w:szCs w:val="21"/>
+        </w:rPr>
+        <w:t>Embedded Design for Intel SoC FPGAs (by DOULOS)</w:t>
+      </w:r>
+      <w:r>
+        <w:rPr>
+          <w:rFonts w:hint="default" w:ascii="Times New Roman" w:hAnsi="Times New Roman" w:cs="Times New Roman"/>
+          <w:color w:val="000000"/>
+          <w:sz w:val="21"/>
+          <w:szCs w:val="21"/>
+          <w:lang w:val="en-GB"/>
+        </w:rPr>
+        <w:t xml:space="preserve"> - Ankara, Turkey</w:t>
+      </w:r>
+    </w:p>
+    <w:p>
+      <w:pPr>
+        <w:pStyle w:val="13"/>
+        <w:numPr>
+          <w:ilvl w:val="0"/>
+          <w:numId w:val="4"/>
+        </w:numPr>
+        <w:autoSpaceDE w:val="0"/>
+        <w:autoSpaceDN w:val="0"/>
+        <w:adjustRightInd w:val="0"/>
+        <w:spacing w:after="0" w:line="240" w:lineRule="auto"/>
+        <w:jc w:val="both"/>
+        <w:rPr>
+          <w:rFonts w:hint="default" w:ascii="Times New Roman" w:hAnsi="Times New Roman" w:cs="Times New Roman"/>
+          <w:color w:val="000000"/>
+          <w:sz w:val="21"/>
+          <w:szCs w:val="21"/>
+          <w:lang w:val="en-GB"/>
+        </w:rPr>
+      </w:pPr>
+      <w:r>
+        <w:rPr>
+          <w:rFonts w:hint="default" w:ascii="Times New Roman" w:hAnsi="Times New Roman" w:cs="Times New Roman"/>
+          <w:color w:val="000000"/>
+          <w:sz w:val="21"/>
+          <w:szCs w:val="21"/>
+          <w:lang w:val="en-GB"/>
+        </w:rPr>
+        <w:t xml:space="preserve">Jan 2017, </w:t>
+      </w:r>
+      <w:r>
+        <w:rPr>
+          <w:rFonts w:hint="default" w:ascii="Times New Roman" w:hAnsi="Times New Roman" w:cs="Times New Roman"/>
+          <w:color w:val="000000"/>
+          <w:sz w:val="21"/>
+          <w:szCs w:val="21"/>
+        </w:rPr>
+        <w:t>V</w:t>
+      </w:r>
+      <w:r>
+        <w:rPr>
+          <w:rFonts w:hint="default" w:ascii="Times New Roman" w:hAnsi="Times New Roman" w:cs="Times New Roman"/>
+          <w:color w:val="000000"/>
+          <w:sz w:val="21"/>
+          <w:szCs w:val="21"/>
+          <w:lang w:val="en-GB"/>
+        </w:rPr>
+        <w:t>erilog</w:t>
+      </w:r>
+      <w:r>
+        <w:rPr>
+          <w:rFonts w:hint="default" w:ascii="Times New Roman" w:hAnsi="Times New Roman" w:cs="Times New Roman"/>
+          <w:color w:val="000000"/>
+          <w:sz w:val="21"/>
+          <w:szCs w:val="21"/>
+        </w:rPr>
+        <w:t>, S</w:t>
+      </w:r>
+      <w:r>
+        <w:rPr>
+          <w:rFonts w:hint="default" w:ascii="Times New Roman" w:hAnsi="Times New Roman" w:cs="Times New Roman"/>
+          <w:color w:val="000000"/>
+          <w:sz w:val="21"/>
+          <w:szCs w:val="21"/>
+          <w:lang w:val="en-GB"/>
+        </w:rPr>
+        <w:t>ystem</w:t>
+      </w:r>
+      <w:r>
+        <w:rPr>
+          <w:rFonts w:hint="default" w:ascii="Times New Roman" w:hAnsi="Times New Roman" w:cs="Times New Roman"/>
+          <w:color w:val="000000"/>
+          <w:sz w:val="21"/>
+          <w:szCs w:val="21"/>
+        </w:rPr>
+        <w:t xml:space="preserve"> </w:t>
+      </w:r>
+      <w:r>
+        <w:rPr>
+          <w:rFonts w:hint="default" w:ascii="Times New Roman" w:hAnsi="Times New Roman" w:cs="Times New Roman"/>
+          <w:color w:val="000000"/>
+          <w:sz w:val="21"/>
+          <w:szCs w:val="21"/>
+          <w:lang w:val="en-GB"/>
+        </w:rPr>
+        <w:t>Verilog</w:t>
+      </w:r>
+      <w:r>
+        <w:rPr>
+          <w:rFonts w:hint="default" w:ascii="Times New Roman" w:hAnsi="Times New Roman" w:cs="Times New Roman"/>
+          <w:color w:val="000000"/>
+          <w:sz w:val="21"/>
+          <w:szCs w:val="21"/>
+        </w:rPr>
+        <w:t xml:space="preserve"> &amp; UVM F</w:t>
+      </w:r>
+      <w:r>
+        <w:rPr>
+          <w:rFonts w:hint="default" w:ascii="Times New Roman" w:hAnsi="Times New Roman" w:cs="Times New Roman"/>
+          <w:color w:val="000000"/>
+          <w:sz w:val="21"/>
+          <w:szCs w:val="21"/>
+          <w:lang w:val="en-GB"/>
+        </w:rPr>
+        <w:t>undamentals</w:t>
+      </w:r>
+      <w:r>
+        <w:rPr>
+          <w:rFonts w:hint="default" w:ascii="Times New Roman" w:hAnsi="Times New Roman" w:cs="Times New Roman"/>
+          <w:color w:val="000000"/>
+          <w:sz w:val="21"/>
+          <w:szCs w:val="21"/>
+        </w:rPr>
+        <w:t xml:space="preserve"> (</w:t>
+      </w:r>
+      <w:r>
+        <w:rPr>
+          <w:rFonts w:hint="default" w:ascii="Times New Roman" w:hAnsi="Times New Roman" w:cs="Times New Roman"/>
+          <w:color w:val="000000"/>
+          <w:sz w:val="21"/>
+          <w:szCs w:val="21"/>
+          <w:lang w:val="en-GB"/>
+        </w:rPr>
+        <w:t xml:space="preserve">by </w:t>
+      </w:r>
+      <w:r>
+        <w:rPr>
+          <w:rFonts w:hint="default" w:ascii="Times New Roman" w:hAnsi="Times New Roman" w:cs="Times New Roman"/>
+          <w:color w:val="000000"/>
+          <w:sz w:val="21"/>
+          <w:szCs w:val="21"/>
+        </w:rPr>
+        <w:t>ANKA-SYS)</w:t>
+      </w:r>
+      <w:r>
+        <w:rPr>
+          <w:rFonts w:hint="default" w:ascii="Times New Roman" w:hAnsi="Times New Roman" w:cs="Times New Roman"/>
+          <w:color w:val="000000"/>
+          <w:sz w:val="21"/>
+          <w:szCs w:val="21"/>
+          <w:lang w:val="en-GB"/>
+        </w:rPr>
+        <w:t xml:space="preserve"> - Ankara, Turkey</w:t>
+      </w:r>
+    </w:p>
+    <w:p>
+      <w:pPr>
+        <w:pStyle w:val="13"/>
+        <w:numPr>
+          <w:ilvl w:val="0"/>
+          <w:numId w:val="4"/>
+        </w:numPr>
+        <w:autoSpaceDE w:val="0"/>
+        <w:autoSpaceDN w:val="0"/>
+        <w:adjustRightInd w:val="0"/>
+        <w:spacing w:after="0" w:line="240" w:lineRule="auto"/>
+        <w:jc w:val="both"/>
+        <w:rPr>
+          <w:rFonts w:hint="default" w:ascii="Times New Roman" w:hAnsi="Times New Roman" w:cs="Times New Roman"/>
+          <w:color w:val="000000"/>
+          <w:sz w:val="21"/>
+          <w:szCs w:val="21"/>
+          <w:lang w:val="en-GB"/>
+        </w:rPr>
+      </w:pPr>
+      <w:r>
+        <w:rPr>
+          <w:rFonts w:hint="default" w:ascii="Times New Roman" w:hAnsi="Times New Roman" w:cs="Times New Roman"/>
+          <w:color w:val="000000"/>
+          <w:sz w:val="21"/>
+          <w:szCs w:val="21"/>
+          <w:lang w:val="en-GB"/>
+        </w:rPr>
+        <w:t xml:space="preserve">Sept 2016, </w:t>
+      </w:r>
+      <w:r>
+        <w:rPr>
+          <w:rFonts w:hint="default" w:ascii="Times New Roman" w:hAnsi="Times New Roman" w:cs="Times New Roman"/>
+          <w:color w:val="000000"/>
+          <w:sz w:val="21"/>
+          <w:szCs w:val="21"/>
+        </w:rPr>
+        <w:t>The Intel SoC FPGA Developer Forum (ISDF)</w:t>
+      </w:r>
+      <w:r>
+        <w:rPr>
+          <w:rFonts w:hint="default" w:ascii="Times New Roman" w:hAnsi="Times New Roman" w:cs="Times New Roman"/>
+          <w:color w:val="000000"/>
+          <w:sz w:val="21"/>
+          <w:szCs w:val="21"/>
+          <w:lang w:val="en-GB"/>
+        </w:rPr>
+        <w:t>- Frankfurt, Germany</w:t>
+      </w:r>
+    </w:p>
+    <w:p>
+      <w:pPr>
+        <w:pStyle w:val="13"/>
+        <w:numPr>
+          <w:ilvl w:val="0"/>
+          <w:numId w:val="4"/>
+        </w:numPr>
+        <w:autoSpaceDE w:val="0"/>
+        <w:autoSpaceDN w:val="0"/>
+        <w:adjustRightInd w:val="0"/>
+        <w:spacing w:after="0" w:line="240" w:lineRule="auto"/>
+        <w:jc w:val="both"/>
+        <w:rPr>
+          <w:rFonts w:hint="default" w:ascii="Times New Roman" w:hAnsi="Times New Roman" w:cs="Times New Roman"/>
+          <w:color w:val="000000"/>
+          <w:sz w:val="21"/>
+          <w:szCs w:val="21"/>
+          <w:lang w:val="en-GB"/>
+        </w:rPr>
+      </w:pPr>
+      <w:r>
+        <w:rPr>
+          <w:rFonts w:hint="default" w:ascii="Times New Roman" w:hAnsi="Times New Roman" w:cs="Times New Roman"/>
+          <w:color w:val="000000"/>
+          <w:sz w:val="21"/>
+          <w:szCs w:val="21"/>
+          <w:lang w:val="en-GB"/>
+        </w:rPr>
+        <w:t xml:space="preserve">Feb 2016, </w:t>
+      </w:r>
+      <w:r>
+        <w:rPr>
+          <w:rFonts w:hint="default" w:ascii="Times New Roman" w:hAnsi="Times New Roman" w:cs="Times New Roman"/>
+          <w:color w:val="000000"/>
+          <w:sz w:val="21"/>
+          <w:szCs w:val="21"/>
+        </w:rPr>
+        <w:t>DO-254 Based  FPGA Digital Design Flow (by PLC2)</w:t>
+      </w:r>
+      <w:r>
+        <w:rPr>
+          <w:rFonts w:hint="default" w:ascii="Times New Roman" w:hAnsi="Times New Roman" w:cs="Times New Roman"/>
+          <w:color w:val="000000"/>
+          <w:sz w:val="21"/>
+          <w:szCs w:val="21"/>
+          <w:lang w:val="en-GB"/>
+        </w:rPr>
+        <w:t xml:space="preserve"> - Ankara, Turkey</w:t>
+      </w:r>
+    </w:p>
+    <w:p>
+      <w:pPr>
+        <w:pStyle w:val="13"/>
+        <w:numPr>
+          <w:ilvl w:val="0"/>
+          <w:numId w:val="4"/>
+        </w:numPr>
+        <w:autoSpaceDE w:val="0"/>
+        <w:autoSpaceDN w:val="0"/>
+        <w:adjustRightInd w:val="0"/>
+        <w:spacing w:after="0" w:line="240" w:lineRule="auto"/>
+        <w:jc w:val="both"/>
+        <w:rPr>
+          <w:rFonts w:hint="default" w:ascii="Times New Roman" w:hAnsi="Times New Roman" w:cs="Times New Roman"/>
+          <w:color w:val="000000"/>
+          <w:sz w:val="21"/>
+          <w:szCs w:val="21"/>
+          <w:lang w:val="en-GB"/>
+        </w:rPr>
+      </w:pPr>
+      <w:r>
+        <w:rPr>
+          <w:rFonts w:hint="default" w:ascii="Times New Roman" w:hAnsi="Times New Roman" w:cs="Times New Roman"/>
+          <w:color w:val="000000"/>
+          <w:sz w:val="21"/>
+          <w:szCs w:val="21"/>
+          <w:lang w:val="en-GB"/>
+        </w:rPr>
+        <w:t>Apr 2015, Building Gigabit Interfaces in Altera Transciever Devices hands on training days - Ankara, Turkey</w:t>
+      </w:r>
+    </w:p>
+    <w:p>
+      <w:pPr>
+        <w:pStyle w:val="13"/>
+        <w:numPr>
+          <w:ilvl w:val="0"/>
+          <w:numId w:val="4"/>
+        </w:numPr>
+        <w:autoSpaceDE w:val="0"/>
+        <w:autoSpaceDN w:val="0"/>
+        <w:adjustRightInd w:val="0"/>
+        <w:spacing w:after="0" w:line="240" w:lineRule="auto"/>
+        <w:jc w:val="both"/>
+        <w:rPr>
+          <w:rFonts w:hint="default" w:ascii="Times New Roman" w:hAnsi="Times New Roman" w:cs="Times New Roman"/>
+          <w:color w:val="000000"/>
+          <w:sz w:val="21"/>
+          <w:szCs w:val="21"/>
+          <w:lang w:val="en-GB"/>
+        </w:rPr>
+      </w:pPr>
+      <w:r>
+        <w:rPr>
+          <w:rFonts w:hint="default" w:ascii="Times New Roman" w:hAnsi="Times New Roman" w:cs="Times New Roman"/>
+          <w:color w:val="000000"/>
+          <w:sz w:val="21"/>
+          <w:szCs w:val="21"/>
+          <w:lang w:val="en-GB"/>
+        </w:rPr>
+        <w:t>Jun 2014, Introduction to Quartus II, ALTERA &amp; EBV hands on training days -Bolu, Turkey</w:t>
+      </w:r>
+    </w:p>
+    <w:p>
+      <w:pPr>
+        <w:pStyle w:val="13"/>
+        <w:numPr>
+          <w:ilvl w:val="0"/>
+          <w:numId w:val="4"/>
+        </w:numPr>
+        <w:autoSpaceDE w:val="0"/>
+        <w:autoSpaceDN w:val="0"/>
+        <w:adjustRightInd w:val="0"/>
+        <w:spacing w:after="0" w:line="240" w:lineRule="auto"/>
+        <w:jc w:val="both"/>
+        <w:rPr>
+          <w:rFonts w:hint="default" w:ascii="Times New Roman" w:hAnsi="Times New Roman" w:cs="Times New Roman"/>
+          <w:color w:val="000000"/>
+          <w:sz w:val="21"/>
+          <w:szCs w:val="21"/>
+          <w:lang w:val="en-GB"/>
+        </w:rPr>
+      </w:pPr>
+      <w:r>
+        <w:rPr>
+          <w:rFonts w:hint="default" w:ascii="Times New Roman" w:hAnsi="Times New Roman" w:cs="Times New Roman"/>
+          <w:color w:val="000000"/>
+          <w:sz w:val="21"/>
+          <w:szCs w:val="21"/>
+          <w:lang w:val="en-GB"/>
+        </w:rPr>
+        <w:t xml:space="preserve">Apr 2013, </w:t>
+      </w:r>
+      <w:r>
+        <w:rPr>
+          <w:rFonts w:hint="default" w:ascii="Times New Roman" w:hAnsi="Times New Roman" w:cs="Times New Roman"/>
+          <w:color w:val="000000"/>
+          <w:sz w:val="21"/>
+          <w:szCs w:val="21"/>
+        </w:rPr>
+        <w:t>Mentor Graphics DxDesigner Training</w:t>
+      </w:r>
+      <w:r>
+        <w:rPr>
+          <w:rFonts w:hint="default" w:ascii="Times New Roman" w:hAnsi="Times New Roman" w:cs="Times New Roman"/>
+          <w:color w:val="000000"/>
+          <w:sz w:val="21"/>
+          <w:szCs w:val="21"/>
+          <w:lang w:val="en-GB"/>
+        </w:rPr>
+        <w:t>- Ankara, Turkey</w:t>
+      </w:r>
+    </w:p>
+    <w:p>
+      <w:pPr>
+        <w:pStyle w:val="13"/>
+        <w:numPr>
+          <w:ilvl w:val="0"/>
+          <w:numId w:val="4"/>
+        </w:numPr>
+        <w:autoSpaceDE w:val="0"/>
+        <w:autoSpaceDN w:val="0"/>
+        <w:adjustRightInd w:val="0"/>
+        <w:spacing w:after="0" w:line="240" w:lineRule="auto"/>
+        <w:jc w:val="both"/>
+        <w:rPr>
+          <w:rFonts w:hint="default" w:ascii="Times New Roman" w:hAnsi="Times New Roman" w:cs="Times New Roman"/>
+          <w:color w:val="000000"/>
+          <w:sz w:val="21"/>
+          <w:szCs w:val="21"/>
+          <w:lang w:val="en-GB"/>
+        </w:rPr>
+      </w:pPr>
+      <w:r>
+        <w:rPr>
+          <w:rFonts w:hint="default" w:ascii="Times New Roman" w:hAnsi="Times New Roman" w:cs="Times New Roman"/>
+          <w:color w:val="000000"/>
+          <w:sz w:val="21"/>
+          <w:szCs w:val="21"/>
+          <w:lang w:val="en-GB"/>
+        </w:rPr>
+        <w:t xml:space="preserve">Mar 2013, </w:t>
+      </w:r>
+      <w:r>
+        <w:rPr>
+          <w:rFonts w:hint="default" w:ascii="Times New Roman" w:hAnsi="Times New Roman" w:cs="Times New Roman"/>
+          <w:color w:val="000000"/>
+          <w:sz w:val="21"/>
+          <w:szCs w:val="21"/>
+        </w:rPr>
+        <w:t>Expert VHDL (by DOULOS)</w:t>
+      </w:r>
+      <w:r>
+        <w:rPr>
+          <w:rFonts w:hint="default" w:ascii="Times New Roman" w:hAnsi="Times New Roman" w:cs="Times New Roman"/>
+          <w:color w:val="000000"/>
+          <w:sz w:val="21"/>
+          <w:szCs w:val="21"/>
+          <w:lang w:val="en-GB"/>
+        </w:rPr>
+        <w:t>- Ankara, Turkey</w:t>
+      </w:r>
+      <w:bookmarkStart w:id="0" w:name="_GoBack"/>
+      <w:bookmarkEnd w:id="0"/>
     </w:p>
     <w:p>
       <w:pPr>
@@ -3517,7 +4055,7 @@
     <w:lsdException w:qFormat="1" w:unhideWhenUsed="0" w:uiPriority="10" w:semiHidden="0" w:name="Title"/>
     <w:lsdException w:uiPriority="99" w:name="Closing"/>
     <w:lsdException w:uiPriority="99" w:name="Signature"/>
-    <w:lsdException w:uiPriority="1" w:name="Default Paragraph Font"/>
+    <w:lsdException w:qFormat="1" w:uiPriority="1" w:name="Default Paragraph Font"/>
     <w:lsdException w:uiPriority="99" w:name="Body Text"/>
     <w:lsdException w:uiPriority="99" w:name="Body Text Indent"/>
     <w:lsdException w:uiPriority="99" w:name="List Continue"/>
@@ -3742,6 +4280,7 @@
     <w:name w:val="Default Paragraph Font"/>
     <w:semiHidden/>
     <w:unhideWhenUsed/>
+    <w:qFormat/>
     <w:uiPriority w:val="1"/>
   </w:style>
   <w:style w:type="table" w:default="1" w:styleId="8">

</xml_diff>